<commit_message>
credits + responsive vitabilder
</commit_message>
<xml_diff>
--- a/downloads/Vita-TCAKULOV-Lang.docx
+++ b/downloads/Vita-TCAKULOV-Lang.docx
@@ -484,14 +484,12 @@
           <w:rFonts w:cs="Times New Roman"/>
         </w:rPr>
       </w:pPr>
-      <w:proofErr w:type="gramStart"/>
-      <w:r>
-        <w:rPr>
-          <w:rFonts w:cs="Times New Roman"/>
-        </w:rPr>
-        <w:t>Auf den schlussendlich Schritt</w:t>
-      </w:r>
-      <w:proofErr w:type="gramEnd"/>
+      <w:r>
+        <w:rPr>
+          <w:rFonts w:cs="Times New Roman"/>
+        </w:rPr>
+        <w:t>Auf den schlussendlichen Schritt</w:t>
+      </w:r>
       <w:r>
         <w:rPr>
           <w:rFonts w:cs="Times New Roman"/>
@@ -620,14 +618,12 @@
         </w:rPr>
         <w:t xml:space="preserve">Er nimmt German auf, wollte wohl auch prüfen, wie wichtig ihm das ist und wie sehr die Familie </w:t>
       </w:r>
-      <w:proofErr w:type="gramStart"/>
-      <w:r>
-        <w:rPr>
-          <w:rFonts w:cs="Times New Roman"/>
-        </w:rPr>
-        <w:t>dahinter steht</w:t>
-      </w:r>
-      <w:proofErr w:type="gramEnd"/>
+      <w:r>
+        <w:rPr>
+          <w:rFonts w:cs="Times New Roman"/>
+        </w:rPr>
+        <w:t>dahintersteht</w:t>
+      </w:r>
       <w:r>
         <w:rPr>
           <w:rFonts w:cs="Times New Roman"/>
@@ -675,14 +671,12 @@
         </w:rPr>
         <w:t xml:space="preserve">Für German und seine Familie war sehr früh klar, dass Wladikawkas nicht mehr reichen würde – dass er in eine andere Stadt gehen muss, um sich weiterzubilden. „Das haben auch Lehrer gesagt, aber es war ein Prozess. Ich musste niemanden groß überzeugen, auch meine Mutter nicht. Ihr war jedoch wichtig, dass ich unter Kontrolle bin – deswegen St. Petersburg, wo wir Verwandte hatten.“ </w:t>
       </w:r>
-      <w:proofErr w:type="gramStart"/>
-      <w:r>
-        <w:rPr>
-          <w:rFonts w:cs="Times New Roman"/>
-        </w:rPr>
-        <w:t>Die ersten Jahren</w:t>
-      </w:r>
-      <w:proofErr w:type="gramEnd"/>
+      <w:r>
+        <w:rPr>
+          <w:rFonts w:cs="Times New Roman"/>
+        </w:rPr>
+        <w:t>Das erste Jahr</w:t>
+      </w:r>
       <w:r>
         <w:rPr>
           <w:rFonts w:cs="Times New Roman"/>
@@ -842,14 +836,12 @@
         </w:rPr>
         <w:t xml:space="preserve">Im Jahr 2012 wird German ihr Student, schließt bei Tabea Zimmermann sein Studium ab, wird ihr Assistent. Als Lehrbeauftragter unterrichtet er nicht nur an der Musikhochschule „Hanns Eisler“, sondern auch an der Musikhochschule in München. An der Isar wirkt er zudem für einige Jahre </w:t>
       </w:r>
-      <w:proofErr w:type="gramStart"/>
-      <w:r>
-        <w:rPr>
-          <w:rFonts w:cs="Times New Roman"/>
-        </w:rPr>
-        <w:t>als  festes</w:t>
-      </w:r>
-      <w:proofErr w:type="gramEnd"/>
+      <w:r>
+        <w:rPr>
+          <w:rFonts w:cs="Times New Roman"/>
+        </w:rPr>
+        <w:t>als festes</w:t>
+      </w:r>
       <w:r>
         <w:rPr>
           <w:rFonts w:cs="Times New Roman"/>

</xml_diff>

<commit_message>
Vita en Änderungen auch docx
</commit_message>
<xml_diff>
--- a/downloads/Vita-TCAKULOV-Lang.docx
+++ b/downloads/Vita-TCAKULOV-Lang.docx
@@ -7,7 +7,7 @@
         <w:widowControl/>
         <w:suppressAutoHyphens w:val="0"/>
         <w:autoSpaceDN/>
-        <w:spacing w:line="360" w:lineRule="atLeast"/>
+        <w:spacing w:line="360" w:lineRule="auto"/>
         <w:jc w:val="center"/>
         <w:textAlignment w:val="auto"/>
         <w:rPr>
@@ -38,6 +38,7 @@
         <w:widowControl/>
         <w:suppressAutoHyphens w:val="0"/>
         <w:autoSpaceDN/>
+        <w:spacing w:line="360" w:lineRule="auto"/>
         <w:textAlignment w:val="auto"/>
         <w:rPr>
           <w:rFonts w:eastAsia="Times New Roman" w:cs="Times New Roman"/>
@@ -65,7 +66,7 @@
         <w:widowControl/>
         <w:suppressAutoHyphens w:val="0"/>
         <w:autoSpaceDN/>
-        <w:spacing w:line="360" w:lineRule="atLeast"/>
+        <w:spacing w:line="360" w:lineRule="auto"/>
         <w:jc w:val="center"/>
         <w:textAlignment w:val="auto"/>
         <w:rPr>
@@ -131,6 +132,7 @@
         <w:widowControl/>
         <w:suppressAutoHyphens w:val="0"/>
         <w:autoSpaceDN/>
+        <w:spacing w:line="360" w:lineRule="auto"/>
         <w:textAlignment w:val="auto"/>
         <w:rPr>
           <w:rFonts w:eastAsia="Times New Roman" w:cs="Times New Roman"/>
@@ -154,7 +156,7 @@
         <w:widowControl/>
         <w:suppressAutoHyphens w:val="0"/>
         <w:autoSpaceDN/>
-        <w:spacing w:line="360" w:lineRule="atLeast"/>
+        <w:spacing w:line="360" w:lineRule="auto"/>
         <w:jc w:val="both"/>
         <w:textAlignment w:val="auto"/>
         <w:rPr>
@@ -191,7 +193,27 @@
           <w:kern w:val="0"/>
           <w:lang w:eastAsia="de-DE" w:bidi="ar-SA"/>
         </w:rPr>
-        <w:t xml:space="preserve"> in ganz besonderer, ureigener Weise aus. Er scheint mit der und durch die Viola buchstäblich zu singen und zu sprechen. In seinem Spiel herrschen </w:t>
+        <w:t xml:space="preserve"> in ganz besonderer, ureigener Weise aus. Er scheint mit der und durch </w:t>
+      </w:r>
+      <w:proofErr w:type="gramStart"/>
+      <w:r>
+        <w:rPr>
+          <w:rFonts w:eastAsia="Times New Roman" w:cs="Times New Roman"/>
+          <w:color w:val="000000" w:themeColor="text1"/>
+          <w:kern w:val="0"/>
+          <w:lang w:eastAsia="de-DE" w:bidi="ar-SA"/>
+        </w:rPr>
+        <w:t>die Viola</w:t>
+      </w:r>
+      <w:proofErr w:type="gramEnd"/>
+      <w:r>
+        <w:rPr>
+          <w:rFonts w:eastAsia="Times New Roman" w:cs="Times New Roman"/>
+          <w:color w:val="000000" w:themeColor="text1"/>
+          <w:kern w:val="0"/>
+          <w:lang w:eastAsia="de-DE" w:bidi="ar-SA"/>
+        </w:rPr>
+        <w:t xml:space="preserve"> buchstäblich zu singen und zu sprechen. In seinem Spiel herrschen </w:t>
       </w:r>
       <w:proofErr w:type="spellStart"/>
       <w:r>
@@ -259,6 +281,7 @@
         <w:widowControl/>
         <w:suppressAutoHyphens w:val="0"/>
         <w:autoSpaceDN/>
+        <w:spacing w:line="360" w:lineRule="auto"/>
         <w:textAlignment w:val="auto"/>
         <w:rPr>
           <w:rFonts w:eastAsia="Times New Roman" w:cs="Times New Roman"/>
@@ -282,7 +305,7 @@
         <w:widowControl/>
         <w:suppressAutoHyphens w:val="0"/>
         <w:autoSpaceDN/>
-        <w:spacing w:line="360" w:lineRule="atLeast"/>
+        <w:spacing w:line="360" w:lineRule="auto"/>
         <w:jc w:val="center"/>
         <w:textAlignment w:val="auto"/>
         <w:rPr>
@@ -313,6 +336,7 @@
         <w:widowControl/>
         <w:suppressAutoHyphens w:val="0"/>
         <w:autoSpaceDN/>
+        <w:spacing w:line="360" w:lineRule="auto"/>
         <w:textAlignment w:val="auto"/>
         <w:rPr>
           <w:rFonts w:eastAsia="Times New Roman" w:cs="Times New Roman"/>
@@ -336,7 +360,7 @@
         <w:widowControl/>
         <w:suppressAutoHyphens w:val="0"/>
         <w:autoSpaceDN/>
-        <w:spacing w:line="360" w:lineRule="atLeast"/>
+        <w:spacing w:line="360" w:lineRule="auto"/>
         <w:jc w:val="both"/>
         <w:textAlignment w:val="auto"/>
         <w:rPr>
@@ -361,6 +385,7 @@
         <w:widowControl/>
         <w:suppressAutoHyphens w:val="0"/>
         <w:autoSpaceDN/>
+        <w:spacing w:line="360" w:lineRule="auto"/>
         <w:textAlignment w:val="auto"/>
         <w:rPr>
           <w:rFonts w:eastAsia="Times New Roman" w:cs="Times New Roman"/>
@@ -384,7 +409,7 @@
         <w:widowControl/>
         <w:suppressAutoHyphens w:val="0"/>
         <w:autoSpaceDN/>
-        <w:spacing w:line="360" w:lineRule="atLeast"/>
+        <w:spacing w:line="360" w:lineRule="auto"/>
         <w:jc w:val="both"/>
         <w:textAlignment w:val="auto"/>
         <w:rPr>
@@ -409,6 +434,7 @@
         <w:widowControl/>
         <w:suppressAutoHyphens w:val="0"/>
         <w:autoSpaceDN/>
+        <w:spacing w:line="360" w:lineRule="auto"/>
         <w:textAlignment w:val="auto"/>
         <w:rPr>
           <w:rFonts w:eastAsia="Times New Roman" w:cs="Times New Roman"/>
@@ -432,7 +458,7 @@
         <w:widowControl/>
         <w:suppressAutoHyphens w:val="0"/>
         <w:autoSpaceDN/>
-        <w:spacing w:line="360" w:lineRule="atLeast"/>
+        <w:spacing w:line="360" w:lineRule="auto"/>
         <w:jc w:val="both"/>
         <w:textAlignment w:val="auto"/>
         <w:rPr>
@@ -477,6 +503,7 @@
         <w:widowControl/>
         <w:suppressAutoHyphens w:val="0"/>
         <w:autoSpaceDN/>
+        <w:spacing w:line="360" w:lineRule="auto"/>
         <w:textAlignment w:val="auto"/>
         <w:rPr>
           <w:rFonts w:eastAsia="Times New Roman" w:cs="Times New Roman"/>
@@ -500,7 +527,7 @@
         <w:widowControl/>
         <w:suppressAutoHyphens w:val="0"/>
         <w:autoSpaceDN/>
-        <w:spacing w:line="360" w:lineRule="atLeast"/>
+        <w:spacing w:line="360" w:lineRule="auto"/>
         <w:jc w:val="both"/>
         <w:textAlignment w:val="auto"/>
         <w:rPr>
@@ -517,14 +544,25 @@
           <w:kern w:val="0"/>
           <w:lang w:eastAsia="de-DE" w:bidi="ar-SA"/>
         </w:rPr>
-        <w:t>Auch rein optisch findet German die Streichinstrumente wunderschön. „Es war mir absolut egal, ob Geige, Bratsche, Cello oder Kontrabass, Hauptsache Streicher. Die Bögen auf den Saiten: Das hat mich sofort beeindruckt. Ich war acht Jahre alt, und von da an habe ich davon geträumt, selbst ein Streichinstrument zu spielen.“ Schon bald erfährt German, dass sein Großvater mehrere Instrumente gespielt hat. „Meine Mutter erzählte mir, dass wir auch eine Geige zu Hause hätten. Die habe ich irgendwo entdeckt und an mich genommen.“</w:t>
-      </w:r>
-    </w:p>
-    <w:p>
-      <w:pPr>
-        <w:widowControl/>
-        <w:suppressAutoHyphens w:val="0"/>
-        <w:autoSpaceDN/>
+        <w:t xml:space="preserve">Auch rein optisch findet German die Streichinstrumente wunderschön. „Es war mir absolut egal, ob Geige, Bratsche, Cello oder Kontrabass, Hauptsache Streicher. Die Bögen auf den Saiten: Das hat </w:t>
+      </w:r>
+      <w:r>
+        <w:rPr>
+          <w:rFonts w:eastAsia="Times New Roman" w:cs="Times New Roman"/>
+          <w:color w:val="000000" w:themeColor="text1"/>
+          <w:kern w:val="0"/>
+          <w:lang w:eastAsia="de-DE" w:bidi="ar-SA"/>
+        </w:rPr>
+        <w:lastRenderedPageBreak/>
+        <w:t>mich sofort beeindruckt. Ich war acht Jahre alt, und von da an habe ich davon geträumt, selbst ein Streichinstrument zu spielen.“ Schon bald erfährt German, dass sein Großvater mehrere Instrumente gespielt hat. „Meine Mutter erzählte mir, dass wir auch eine Geige zu Hause hätten. Die habe ich irgendwo entdeckt und an mich genommen.“</w:t>
+      </w:r>
+    </w:p>
+    <w:p>
+      <w:pPr>
+        <w:widowControl/>
+        <w:suppressAutoHyphens w:val="0"/>
+        <w:autoSpaceDN/>
+        <w:spacing w:line="360" w:lineRule="auto"/>
         <w:textAlignment w:val="auto"/>
         <w:rPr>
           <w:rFonts w:eastAsia="Times New Roman" w:cs="Times New Roman"/>
@@ -548,7 +586,7 @@
         <w:widowControl/>
         <w:suppressAutoHyphens w:val="0"/>
         <w:autoSpaceDN/>
-        <w:spacing w:line="360" w:lineRule="atLeast"/>
+        <w:spacing w:line="360" w:lineRule="auto"/>
         <w:jc w:val="both"/>
         <w:textAlignment w:val="auto"/>
         <w:rPr>
@@ -565,24 +603,35 @@
           <w:kern w:val="0"/>
           <w:lang w:eastAsia="de-DE" w:bidi="ar-SA"/>
         </w:rPr>
-        <w:t xml:space="preserve">Die Violine hatte keine Saiten, keinen Steg, nichts, nur der Korpus und ein Bogen. „Ich fand sie aber wunderschön, ein altes deutsches Instrument aus Sachsen. Ich stand vor dem Spiegel und habe so </w:t>
-      </w:r>
-      <w:r>
-        <w:rPr>
-          <w:rFonts w:eastAsia="Times New Roman" w:cs="Times New Roman"/>
-          <w:color w:val="000000" w:themeColor="text1"/>
-          <w:kern w:val="0"/>
-          <w:lang w:eastAsia="de-DE" w:bidi="ar-SA"/>
-        </w:rPr>
-        <w:lastRenderedPageBreak/>
-        <w:t>getan, als ob ich spielte. Es kam kein Ton, aber ich habe den Bogen hin und her in der Luft gestrichen. Ich war so fanatisch, dass ich unbedingt Geige spielen wollte. Ich habe meine Eltern total genervt und immer und immer wieder gesagt, dass ich Geige spielen möchte. Aber ich hatte ja schon mit Klavier angefangen und nach zwei, drei Monaten wieder aufgehört.“ </w:t>
-      </w:r>
-    </w:p>
-    <w:p>
-      <w:pPr>
-        <w:widowControl/>
-        <w:suppressAutoHyphens w:val="0"/>
-        <w:autoSpaceDN/>
+        <w:t xml:space="preserve">Die Violine hatte keine Saiten, keinen Steg, nichts, nur der Korpus und ein Bogen. „Ich fand sie aber wunderschön, ein altes deutsches Instrument aus Sachsen. Ich stand vor dem Spiegel und habe so getan, als ob ich spielte. Es kam kein Ton, aber ich habe den Bogen hin und her in der Luft gestrichen. Ich war so fanatisch, dass ich unbedingt Geige spielen wollte. Ich habe meine Eltern </w:t>
+      </w:r>
+      <w:proofErr w:type="gramStart"/>
+      <w:r>
+        <w:rPr>
+          <w:rFonts w:eastAsia="Times New Roman" w:cs="Times New Roman"/>
+          <w:color w:val="000000" w:themeColor="text1"/>
+          <w:kern w:val="0"/>
+          <w:lang w:eastAsia="de-DE" w:bidi="ar-SA"/>
+        </w:rPr>
+        <w:t>total genervt</w:t>
+      </w:r>
+      <w:proofErr w:type="gramEnd"/>
+      <w:r>
+        <w:rPr>
+          <w:rFonts w:eastAsia="Times New Roman" w:cs="Times New Roman"/>
+          <w:color w:val="000000" w:themeColor="text1"/>
+          <w:kern w:val="0"/>
+          <w:lang w:eastAsia="de-DE" w:bidi="ar-SA"/>
+        </w:rPr>
+        <w:t xml:space="preserve"> und immer und immer wieder gesagt, dass ich Geige spielen möchte. Aber ich hatte ja schon mit Klavier angefangen und nach zwei, drei Monaten wieder aufgehört.“ </w:t>
+      </w:r>
+    </w:p>
+    <w:p>
+      <w:pPr>
+        <w:widowControl/>
+        <w:suppressAutoHyphens w:val="0"/>
+        <w:autoSpaceDN/>
+        <w:spacing w:line="360" w:lineRule="auto"/>
         <w:textAlignment w:val="auto"/>
         <w:rPr>
           <w:rFonts w:eastAsia="Times New Roman" w:cs="Times New Roman"/>
@@ -606,7 +655,7 @@
         <w:widowControl/>
         <w:suppressAutoHyphens w:val="0"/>
         <w:autoSpaceDN/>
-        <w:spacing w:line="360" w:lineRule="atLeast"/>
+        <w:spacing w:line="360" w:lineRule="auto"/>
         <w:jc w:val="center"/>
         <w:textAlignment w:val="auto"/>
         <w:rPr>
@@ -637,6 +686,7 @@
         <w:widowControl/>
         <w:suppressAutoHyphens w:val="0"/>
         <w:autoSpaceDN/>
+        <w:spacing w:line="360" w:lineRule="auto"/>
         <w:textAlignment w:val="auto"/>
         <w:rPr>
           <w:rFonts w:eastAsia="Times New Roman" w:cs="Times New Roman"/>
@@ -660,7 +710,7 @@
         <w:widowControl/>
         <w:suppressAutoHyphens w:val="0"/>
         <w:autoSpaceDN/>
-        <w:spacing w:line="360" w:lineRule="atLeast"/>
+        <w:spacing w:line="360" w:lineRule="auto"/>
         <w:jc w:val="both"/>
         <w:textAlignment w:val="auto"/>
         <w:rPr>
@@ -685,6 +735,7 @@
         <w:widowControl/>
         <w:suppressAutoHyphens w:val="0"/>
         <w:autoSpaceDN/>
+        <w:spacing w:line="360" w:lineRule="auto"/>
         <w:textAlignment w:val="auto"/>
         <w:rPr>
           <w:rFonts w:eastAsia="Times New Roman" w:cs="Times New Roman"/>
@@ -708,7 +759,7 @@
         <w:widowControl/>
         <w:suppressAutoHyphens w:val="0"/>
         <w:autoSpaceDN/>
-        <w:spacing w:line="360" w:lineRule="atLeast"/>
+        <w:spacing w:line="360" w:lineRule="auto"/>
         <w:jc w:val="both"/>
         <w:textAlignment w:val="auto"/>
         <w:rPr>
@@ -733,6 +784,7 @@
         <w:widowControl/>
         <w:suppressAutoHyphens w:val="0"/>
         <w:autoSpaceDN/>
+        <w:spacing w:line="360" w:lineRule="auto"/>
         <w:textAlignment w:val="auto"/>
         <w:rPr>
           <w:rFonts w:eastAsia="Times New Roman" w:cs="Times New Roman"/>
@@ -756,7 +808,7 @@
         <w:widowControl/>
         <w:suppressAutoHyphens w:val="0"/>
         <w:autoSpaceDN/>
-        <w:spacing w:line="360" w:lineRule="atLeast"/>
+        <w:spacing w:line="360" w:lineRule="auto"/>
         <w:jc w:val="both"/>
         <w:textAlignment w:val="auto"/>
         <w:rPr>
@@ -781,21 +833,23 @@
         <w:widowControl/>
         <w:suppressAutoHyphens w:val="0"/>
         <w:autoSpaceDN/>
-        <w:textAlignment w:val="auto"/>
-        <w:rPr>
-          <w:rFonts w:eastAsia="Times New Roman" w:cs="Times New Roman"/>
-          <w:color w:val="000000" w:themeColor="text1"/>
-          <w:kern w:val="0"/>
-          <w:lang w:eastAsia="de-DE" w:bidi="ar-SA"/>
-        </w:rPr>
-      </w:pPr>
-      <w:r>
-        <w:rPr>
-          <w:rFonts w:eastAsia="Times New Roman" w:cs="Times New Roman"/>
-          <w:color w:val="000000" w:themeColor="text1"/>
-          <w:kern w:val="0"/>
-          <w:lang w:eastAsia="de-DE" w:bidi="ar-SA"/>
-        </w:rPr>
+        <w:spacing w:line="360" w:lineRule="auto"/>
+        <w:textAlignment w:val="auto"/>
+        <w:rPr>
+          <w:rFonts w:eastAsia="Times New Roman" w:cs="Times New Roman"/>
+          <w:color w:val="000000" w:themeColor="text1"/>
+          <w:kern w:val="0"/>
+          <w:lang w:eastAsia="de-DE" w:bidi="ar-SA"/>
+        </w:rPr>
+      </w:pPr>
+      <w:r>
+        <w:rPr>
+          <w:rFonts w:eastAsia="Times New Roman" w:cs="Times New Roman"/>
+          <w:color w:val="000000" w:themeColor="text1"/>
+          <w:kern w:val="0"/>
+          <w:lang w:eastAsia="de-DE" w:bidi="ar-SA"/>
+        </w:rPr>
+        <w:lastRenderedPageBreak/>
         <w:t> </w:t>
       </w:r>
     </w:p>
@@ -804,7 +858,7 @@
         <w:widowControl/>
         <w:suppressAutoHyphens w:val="0"/>
         <w:autoSpaceDN/>
-        <w:spacing w:line="360" w:lineRule="atLeast"/>
+        <w:spacing w:line="360" w:lineRule="auto"/>
         <w:jc w:val="both"/>
         <w:textAlignment w:val="auto"/>
         <w:rPr>
@@ -849,6 +903,7 @@
         <w:widowControl/>
         <w:suppressAutoHyphens w:val="0"/>
         <w:autoSpaceDN/>
+        <w:spacing w:line="360" w:lineRule="auto"/>
         <w:textAlignment w:val="auto"/>
         <w:rPr>
           <w:rFonts w:eastAsia="Times New Roman" w:cs="Times New Roman"/>
@@ -872,7 +927,7 @@
         <w:widowControl/>
         <w:suppressAutoHyphens w:val="0"/>
         <w:autoSpaceDN/>
-        <w:spacing w:line="360" w:lineRule="atLeast"/>
+        <w:spacing w:line="360" w:lineRule="auto"/>
         <w:jc w:val="both"/>
         <w:textAlignment w:val="auto"/>
         <w:rPr>
@@ -929,24 +984,35 @@
           <w:kern w:val="0"/>
           <w:lang w:eastAsia="de-DE" w:bidi="ar-SA"/>
         </w:rPr>
-        <w:t xml:space="preserve"> von Alfred Schnittke. „Dieser Eindruck hat mich sofort umgehauen und ist mir bis heute im Gedächtnis geblieben.“ Die Tiefe, das Klangvolumen, die Wärme, das Sonore: „Als ich diesen Klang hörte, </w:t>
-      </w:r>
-      <w:r>
-        <w:rPr>
-          <w:rFonts w:eastAsia="Times New Roman" w:cs="Times New Roman"/>
-          <w:color w:val="000000" w:themeColor="text1"/>
-          <w:kern w:val="0"/>
-          <w:lang w:eastAsia="de-DE" w:bidi="ar-SA"/>
-        </w:rPr>
-        <w:lastRenderedPageBreak/>
-        <w:t>war ich total fasziniert. Wie die menschliche Stimme. Das hat mich direkt angesprochen. Mit der Geige hatte ich das nie so gefühlt.“ </w:t>
-      </w:r>
-    </w:p>
-    <w:p>
-      <w:pPr>
-        <w:widowControl/>
-        <w:suppressAutoHyphens w:val="0"/>
-        <w:autoSpaceDN/>
+        <w:t xml:space="preserve"> von Alfred Schnittke. „Dieser Eindruck hat mich sofort umgehauen und ist mir bis heute im Gedächtnis geblieben.“ Die Tiefe, das Klangvolumen, die Wärme, das Sonore: „Als ich diesen Klang hörte, war ich </w:t>
+      </w:r>
+      <w:proofErr w:type="gramStart"/>
+      <w:r>
+        <w:rPr>
+          <w:rFonts w:eastAsia="Times New Roman" w:cs="Times New Roman"/>
+          <w:color w:val="000000" w:themeColor="text1"/>
+          <w:kern w:val="0"/>
+          <w:lang w:eastAsia="de-DE" w:bidi="ar-SA"/>
+        </w:rPr>
+        <w:t>total fasziniert</w:t>
+      </w:r>
+      <w:proofErr w:type="gramEnd"/>
+      <w:r>
+        <w:rPr>
+          <w:rFonts w:eastAsia="Times New Roman" w:cs="Times New Roman"/>
+          <w:color w:val="000000" w:themeColor="text1"/>
+          <w:kern w:val="0"/>
+          <w:lang w:eastAsia="de-DE" w:bidi="ar-SA"/>
+        </w:rPr>
+        <w:t>. Wie die menschliche Stimme. Das hat mich direkt angesprochen. Mit der Geige hatte ich das nie so gefühlt.“ </w:t>
+      </w:r>
+    </w:p>
+    <w:p>
+      <w:pPr>
+        <w:widowControl/>
+        <w:suppressAutoHyphens w:val="0"/>
+        <w:autoSpaceDN/>
+        <w:spacing w:line="360" w:lineRule="auto"/>
         <w:textAlignment w:val="auto"/>
         <w:rPr>
           <w:rFonts w:eastAsia="Times New Roman" w:cs="Times New Roman"/>
@@ -970,7 +1036,7 @@
         <w:widowControl/>
         <w:suppressAutoHyphens w:val="0"/>
         <w:autoSpaceDN/>
-        <w:spacing w:line="360" w:lineRule="atLeast"/>
+        <w:spacing w:line="360" w:lineRule="auto"/>
         <w:jc w:val="both"/>
         <w:textAlignment w:val="auto"/>
         <w:rPr>
@@ -995,6 +1061,7 @@
         <w:widowControl/>
         <w:suppressAutoHyphens w:val="0"/>
         <w:autoSpaceDN/>
+        <w:spacing w:line="360" w:lineRule="auto"/>
         <w:textAlignment w:val="auto"/>
         <w:rPr>
           <w:rFonts w:eastAsia="Times New Roman" w:cs="Times New Roman"/>
@@ -1018,7 +1085,7 @@
         <w:widowControl/>
         <w:suppressAutoHyphens w:val="0"/>
         <w:autoSpaceDN/>
-        <w:spacing w:line="360" w:lineRule="atLeast"/>
+        <w:spacing w:line="360" w:lineRule="auto"/>
         <w:jc w:val="both"/>
         <w:textAlignment w:val="auto"/>
         <w:rPr>
@@ -1035,14 +1102,55 @@
           <w:kern w:val="0"/>
           <w:lang w:eastAsia="de-DE" w:bidi="ar-SA"/>
         </w:rPr>
-        <w:t>Auf den schlussendlichen Schritt zur Bratsche muss der junge German noch eine Weile warten, bis zur Musik-Spezialschule des Konservatoriums in St. Petersburg. „Als Kind war ich total fasziniert von dem Wort Konservatorium. Schon nach dem ersten Musikunterricht war mir eigentlich sofort klar, dass ich Musiker werden würde. Es kamen zu uns nach Wladikawkas immer wieder Studierende aus den Konservatorien in Petersburg und Moskau, um uns zu unterrichten. Ich wollte auch an einem solchen Konservatorium studieren.“</w:t>
-      </w:r>
-    </w:p>
-    <w:p>
-      <w:pPr>
-        <w:widowControl/>
-        <w:suppressAutoHyphens w:val="0"/>
-        <w:autoSpaceDN/>
+        <w:t xml:space="preserve">Auf den schlussendlichen Schritt zur Bratsche muss der junge German noch eine Weile warten, bis zur Musik-Spezialschule des Konservatoriums in St. Petersburg. „Als Kind war ich </w:t>
+      </w:r>
+      <w:proofErr w:type="gramStart"/>
+      <w:r>
+        <w:rPr>
+          <w:rFonts w:eastAsia="Times New Roman" w:cs="Times New Roman"/>
+          <w:color w:val="000000" w:themeColor="text1"/>
+          <w:kern w:val="0"/>
+          <w:lang w:eastAsia="de-DE" w:bidi="ar-SA"/>
+        </w:rPr>
+        <w:t>total fasziniert</w:t>
+      </w:r>
+      <w:proofErr w:type="gramEnd"/>
+      <w:r>
+        <w:rPr>
+          <w:rFonts w:eastAsia="Times New Roman" w:cs="Times New Roman"/>
+          <w:color w:val="000000" w:themeColor="text1"/>
+          <w:kern w:val="0"/>
+          <w:lang w:eastAsia="de-DE" w:bidi="ar-SA"/>
+        </w:rPr>
+        <w:t xml:space="preserve"> von dem Wort Konservatorium. Schon nach dem ersten Musikunterricht war </w:t>
+      </w:r>
+      <w:proofErr w:type="gramStart"/>
+      <w:r>
+        <w:rPr>
+          <w:rFonts w:eastAsia="Times New Roman" w:cs="Times New Roman"/>
+          <w:color w:val="000000" w:themeColor="text1"/>
+          <w:kern w:val="0"/>
+          <w:lang w:eastAsia="de-DE" w:bidi="ar-SA"/>
+        </w:rPr>
+        <w:t>mir eigentlich</w:t>
+      </w:r>
+      <w:proofErr w:type="gramEnd"/>
+      <w:r>
+        <w:rPr>
+          <w:rFonts w:eastAsia="Times New Roman" w:cs="Times New Roman"/>
+          <w:color w:val="000000" w:themeColor="text1"/>
+          <w:kern w:val="0"/>
+          <w:lang w:eastAsia="de-DE" w:bidi="ar-SA"/>
+        </w:rPr>
+        <w:t xml:space="preserve"> sofort klar, dass ich Musiker werden würde. Es kamen zu uns nach Wladikawkas immer wieder Studierende aus den Konservatorien in Petersburg und Moskau, um uns zu unterrichten. Ich wollte auch an einem solchen Konservatorium studieren.“</w:t>
+      </w:r>
+    </w:p>
+    <w:p>
+      <w:pPr>
+        <w:widowControl/>
+        <w:suppressAutoHyphens w:val="0"/>
+        <w:autoSpaceDN/>
+        <w:spacing w:line="360" w:lineRule="auto"/>
         <w:textAlignment w:val="auto"/>
         <w:rPr>
           <w:rFonts w:eastAsia="Times New Roman" w:cs="Times New Roman"/>
@@ -1066,7 +1174,7 @@
         <w:widowControl/>
         <w:suppressAutoHyphens w:val="0"/>
         <w:autoSpaceDN/>
-        <w:spacing w:line="360" w:lineRule="atLeast"/>
+        <w:spacing w:line="360" w:lineRule="auto"/>
         <w:jc w:val="center"/>
         <w:textAlignment w:val="auto"/>
         <w:rPr>
@@ -1097,6 +1205,7 @@
         <w:widowControl/>
         <w:suppressAutoHyphens w:val="0"/>
         <w:autoSpaceDN/>
+        <w:spacing w:line="360" w:lineRule="auto"/>
         <w:textAlignment w:val="auto"/>
         <w:rPr>
           <w:rFonts w:eastAsia="Times New Roman" w:cs="Times New Roman"/>
@@ -1120,7 +1229,7 @@
         <w:widowControl/>
         <w:suppressAutoHyphens w:val="0"/>
         <w:autoSpaceDN/>
-        <w:spacing w:line="360" w:lineRule="atLeast"/>
+        <w:spacing w:line="360" w:lineRule="auto"/>
         <w:jc w:val="both"/>
         <w:textAlignment w:val="auto"/>
         <w:rPr>
@@ -1137,14 +1246,25 @@
           <w:kern w:val="0"/>
           <w:lang w:eastAsia="de-DE" w:bidi="ar-SA"/>
         </w:rPr>
-        <w:t>Mit 13 Jahren denkt German erstmals darüber nach, nach Petersburg zu gehen. Er kennt die Stadt gut, zumal dort Verwandte der Familie leben. „Natürlich kam mir auch die Musik-Spezialschule des Petersburger Konservatoriums in den Sinn, aber ich dachte, dass ich nicht gut genug dafür sei.“ Immerhin ist es eine Schule für Hochbegabte. Hier lernten auch Mariss Jansons, Grigori Sokolov oder Mischa Maisky. „Wir hatten das gar nicht auf dem Schirm. Mit meiner Mutter bin ich nach Petersburg gefahren, zu einem College, da war ich 14 Jahre. Wir haben einen Antrag gestellt für die Aufnahmeprüfung und haben auch mit dem Direktor gesprochen.“ </w:t>
-      </w:r>
-    </w:p>
-    <w:p>
-      <w:pPr>
-        <w:widowControl/>
-        <w:suppressAutoHyphens w:val="0"/>
-        <w:autoSpaceDN/>
+        <w:t>Mit 13 Jahren denkt German erstmals darüber nach, nach Petersburg zu gehen. Er kennt die Stadt gut, zumal dort Verwandte der Familie leben. „Natürlich kam mir auch die Musik-Spezialschule des Pe</w:t>
+      </w:r>
+      <w:r>
+        <w:rPr>
+          <w:rFonts w:eastAsia="Times New Roman" w:cs="Times New Roman"/>
+          <w:color w:val="000000" w:themeColor="text1"/>
+          <w:kern w:val="0"/>
+          <w:lang w:eastAsia="de-DE" w:bidi="ar-SA"/>
+        </w:rPr>
+        <w:lastRenderedPageBreak/>
+        <w:t>tersburger Konservatoriums in den Sinn, aber ich dachte, dass ich nicht gut genug dafür sei.“ Immerhin ist es eine Schule für Hochbegabte. Hier lernten auch Mariss Jansons, Grigori Sokolov oder Mischa Maisky. „Wir hatten das gar nicht auf dem Schirm. Mit meiner Mutter bin ich nach Petersburg gefahren, zu einem College, da war ich 14 Jahre. Wir haben einen Antrag gestellt für die Aufnahmeprüfung und haben auch mit dem Direktor gesprochen.“ </w:t>
+      </w:r>
+    </w:p>
+    <w:p>
+      <w:pPr>
+        <w:widowControl/>
+        <w:suppressAutoHyphens w:val="0"/>
+        <w:autoSpaceDN/>
+        <w:spacing w:line="360" w:lineRule="auto"/>
         <w:textAlignment w:val="auto"/>
         <w:rPr>
           <w:rFonts w:eastAsia="Times New Roman" w:cs="Times New Roman"/>
@@ -1168,7 +1288,7 @@
         <w:widowControl/>
         <w:suppressAutoHyphens w:val="0"/>
         <w:autoSpaceDN/>
-        <w:spacing w:line="360" w:lineRule="atLeast"/>
+        <w:spacing w:line="360" w:lineRule="auto"/>
         <w:jc w:val="both"/>
         <w:textAlignment w:val="auto"/>
         <w:rPr>
@@ -1193,6 +1313,7 @@
         <w:widowControl/>
         <w:suppressAutoHyphens w:val="0"/>
         <w:autoSpaceDN/>
+        <w:spacing w:line="360" w:lineRule="auto"/>
         <w:textAlignment w:val="auto"/>
         <w:rPr>
           <w:rFonts w:eastAsia="Times New Roman" w:cs="Times New Roman"/>
@@ -1216,7 +1337,7 @@
         <w:widowControl/>
         <w:suppressAutoHyphens w:val="0"/>
         <w:autoSpaceDN/>
-        <w:spacing w:line="360" w:lineRule="atLeast"/>
+        <w:spacing w:line="360" w:lineRule="auto"/>
         <w:jc w:val="both"/>
         <w:textAlignment w:val="auto"/>
         <w:rPr>
@@ -1253,14 +1374,35 @@
           <w:kern w:val="0"/>
           <w:lang w:eastAsia="de-DE" w:bidi="ar-SA"/>
         </w:rPr>
-        <w:t>. German spielt ihm vor, seine Mutter ist dabei. Er sagt nichts, reagiert nicht, was seiner zurückhaltenden Art geschuldet ist. Die Mutter ruft den Professor abends an, spricht mit ihm, bittet ihn. Er nimmt German auf, wollte wohl auch prüfen, wie wichtig German das ist und wie sehr die Familie dahinter steht. Das Leben in Petersburg kann beginnen.</w:t>
-      </w:r>
-    </w:p>
-    <w:p>
-      <w:pPr>
-        <w:widowControl/>
-        <w:suppressAutoHyphens w:val="0"/>
-        <w:autoSpaceDN/>
+        <w:t xml:space="preserve">. German spielt ihm vor, seine Mutter ist dabei. Er sagt nichts, reagiert nicht, was seiner zurückhaltenden Art geschuldet ist. Die Mutter ruft den Professor abends an, spricht mit ihm, bittet ihn. Er nimmt German auf, wollte wohl auch prüfen, wie wichtig German das ist und wie sehr die Familie </w:t>
+      </w:r>
+      <w:proofErr w:type="gramStart"/>
+      <w:r>
+        <w:rPr>
+          <w:rFonts w:eastAsia="Times New Roman" w:cs="Times New Roman"/>
+          <w:color w:val="000000" w:themeColor="text1"/>
+          <w:kern w:val="0"/>
+          <w:lang w:eastAsia="de-DE" w:bidi="ar-SA"/>
+        </w:rPr>
+        <w:t>dahinter steht</w:t>
+      </w:r>
+      <w:proofErr w:type="gramEnd"/>
+      <w:r>
+        <w:rPr>
+          <w:rFonts w:eastAsia="Times New Roman" w:cs="Times New Roman"/>
+          <w:color w:val="000000" w:themeColor="text1"/>
+          <w:kern w:val="0"/>
+          <w:lang w:eastAsia="de-DE" w:bidi="ar-SA"/>
+        </w:rPr>
+        <w:t>. Das Leben in Petersburg kann beginnen.</w:t>
+      </w:r>
+    </w:p>
+    <w:p>
+      <w:pPr>
+        <w:widowControl/>
+        <w:suppressAutoHyphens w:val="0"/>
+        <w:autoSpaceDN/>
+        <w:spacing w:line="360" w:lineRule="auto"/>
         <w:textAlignment w:val="auto"/>
         <w:rPr>
           <w:rFonts w:eastAsia="Times New Roman" w:cs="Times New Roman"/>
@@ -1284,7 +1426,7 @@
         <w:widowControl/>
         <w:suppressAutoHyphens w:val="0"/>
         <w:autoSpaceDN/>
-        <w:spacing w:line="360" w:lineRule="atLeast"/>
+        <w:spacing w:line="360" w:lineRule="auto"/>
         <w:jc w:val="both"/>
         <w:textAlignment w:val="auto"/>
         <w:rPr>
@@ -1301,15 +1443,35 @@
           <w:kern w:val="0"/>
           <w:lang w:eastAsia="de-DE" w:bidi="ar-SA"/>
         </w:rPr>
-        <w:lastRenderedPageBreak/>
-        <w:t>Für German und seine Familie ist schon sehr früh klar, dass Wladikawkas nicht mehr reichen würde – dass er in eine andere Stadt gehen muss, um sich weiterzubilden. „Das haben auch Lehrer gesagt, aber es war ein Prozess. Ich musste niemanden groß überzeugen, auch meine Mutter nicht. Ihr war jedoch wichtig, dass ich unter Kontrolle bin – deswegen St. Petersburg, wo wir Verwandte hatten.“ Die ersten Jahren an der Spezial-Musikschule war German regelmäßig zu Gast bei Tante und Onkel, Cousin und Cousine. </w:t>
-      </w:r>
-    </w:p>
-    <w:p>
-      <w:pPr>
-        <w:widowControl/>
-        <w:suppressAutoHyphens w:val="0"/>
-        <w:autoSpaceDN/>
+        <w:t xml:space="preserve">Für German und seine Familie ist schon sehr früh klar, dass Wladikawkas nicht mehr reichen würde – dass er in eine andere Stadt gehen muss, um sich weiterzubilden. „Das haben auch Lehrer gesagt, aber es war ein Prozess. Ich musste niemanden groß überzeugen, auch meine Mutter nicht. Ihr war jedoch wichtig, dass ich unter Kontrolle bin – deswegen St. Petersburg, wo wir Verwandte hatten.“ </w:t>
+      </w:r>
+      <w:proofErr w:type="gramStart"/>
+      <w:r>
+        <w:rPr>
+          <w:rFonts w:eastAsia="Times New Roman" w:cs="Times New Roman"/>
+          <w:color w:val="000000" w:themeColor="text1"/>
+          <w:kern w:val="0"/>
+          <w:lang w:eastAsia="de-DE" w:bidi="ar-SA"/>
+        </w:rPr>
+        <w:t>Die ersten Jahren</w:t>
+      </w:r>
+      <w:proofErr w:type="gramEnd"/>
+      <w:r>
+        <w:rPr>
+          <w:rFonts w:eastAsia="Times New Roman" w:cs="Times New Roman"/>
+          <w:color w:val="000000" w:themeColor="text1"/>
+          <w:kern w:val="0"/>
+          <w:lang w:eastAsia="de-DE" w:bidi="ar-SA"/>
+        </w:rPr>
+        <w:t xml:space="preserve"> an der Spezial-Musikschule war German regelmäßig zu Gast bei Tante und Onkel, Cousin und Cousine. </w:t>
+      </w:r>
+    </w:p>
+    <w:p>
+      <w:pPr>
+        <w:widowControl/>
+        <w:suppressAutoHyphens w:val="0"/>
+        <w:autoSpaceDN/>
+        <w:spacing w:line="360" w:lineRule="auto"/>
         <w:textAlignment w:val="auto"/>
         <w:rPr>
           <w:rFonts w:eastAsia="Times New Roman" w:cs="Times New Roman"/>
@@ -1333,7 +1495,7 @@
         <w:widowControl/>
         <w:suppressAutoHyphens w:val="0"/>
         <w:autoSpaceDN/>
-        <w:spacing w:line="360" w:lineRule="atLeast"/>
+        <w:spacing w:line="360" w:lineRule="auto"/>
         <w:jc w:val="both"/>
         <w:textAlignment w:val="auto"/>
         <w:rPr>
@@ -1378,6 +1540,7 @@
         <w:widowControl/>
         <w:suppressAutoHyphens w:val="0"/>
         <w:autoSpaceDN/>
+        <w:spacing w:line="360" w:lineRule="auto"/>
         <w:textAlignment w:val="auto"/>
         <w:rPr>
           <w:rFonts w:eastAsia="Times New Roman" w:cs="Times New Roman"/>
@@ -1401,7 +1564,7 @@
         <w:widowControl/>
         <w:suppressAutoHyphens w:val="0"/>
         <w:autoSpaceDN/>
-        <w:spacing w:line="360" w:lineRule="atLeast"/>
+        <w:spacing w:line="360" w:lineRule="auto"/>
         <w:jc w:val="center"/>
         <w:textAlignment w:val="auto"/>
         <w:rPr>
@@ -1424,6 +1587,7 @@
           <w:szCs w:val="28"/>
           <w:lang w:eastAsia="de-DE" w:bidi="ar-SA"/>
         </w:rPr>
+        <w:lastRenderedPageBreak/>
         <w:t>Von Petersburg nach Deutschland und Österreich</w:t>
       </w:r>
     </w:p>
@@ -1432,6 +1596,7 @@
         <w:widowControl/>
         <w:suppressAutoHyphens w:val="0"/>
         <w:autoSpaceDN/>
+        <w:spacing w:line="360" w:lineRule="auto"/>
         <w:textAlignment w:val="auto"/>
         <w:rPr>
           <w:rFonts w:eastAsia="Times New Roman" w:cs="Times New Roman"/>
@@ -1455,7 +1620,7 @@
         <w:widowControl/>
         <w:suppressAutoHyphens w:val="0"/>
         <w:autoSpaceDN/>
-        <w:spacing w:line="360" w:lineRule="atLeast"/>
+        <w:spacing w:line="360" w:lineRule="auto"/>
         <w:jc w:val="both"/>
         <w:textAlignment w:val="auto"/>
         <w:rPr>
@@ -1472,14 +1637,35 @@
           <w:kern w:val="0"/>
           <w:lang w:eastAsia="de-DE" w:bidi="ar-SA"/>
         </w:rPr>
-        <w:t>Das Studium am Petersburger Konservatorium beginnt 2009, und schon 2011 wagt German den Sprung nach Berlin, wo Tabea Zimmermann an der Musikhochschule „Hanns Eisler“ lehrt. Durch Aufnahmen im Internet und CDs entdeckt er für sich Tabea Zimmermann. „Ihre Perfektion und Klanggestaltung haben mich total fasziniert. Ich wollte nach Berlin.“ Seine Mutter kann das zunächst nicht verstehen. „Sie sagte mir, dass sie mir nicht helfen könne. Meine Eltern sind nicht reich. Sie konnte mich finanziell nicht mehr unterstützen, als sie es bereits taten.“</w:t>
-      </w:r>
-    </w:p>
-    <w:p>
-      <w:pPr>
-        <w:widowControl/>
-        <w:suppressAutoHyphens w:val="0"/>
-        <w:autoSpaceDN/>
+        <w:t xml:space="preserve">Das Studium am Petersburger Konservatorium beginnt 2009, und schon 2011 wagt German den Sprung nach Berlin, wo Tabea Zimmermann an der Musikhochschule „Hanns Eisler“ lehrt. Durch Aufnahmen im Internet und CDs entdeckt er für sich Tabea Zimmermann. „Ihre Perfektion und Klanggestaltung haben mich </w:t>
+      </w:r>
+      <w:proofErr w:type="gramStart"/>
+      <w:r>
+        <w:rPr>
+          <w:rFonts w:eastAsia="Times New Roman" w:cs="Times New Roman"/>
+          <w:color w:val="000000" w:themeColor="text1"/>
+          <w:kern w:val="0"/>
+          <w:lang w:eastAsia="de-DE" w:bidi="ar-SA"/>
+        </w:rPr>
+        <w:t>total fasziniert</w:t>
+      </w:r>
+      <w:proofErr w:type="gramEnd"/>
+      <w:r>
+        <w:rPr>
+          <w:rFonts w:eastAsia="Times New Roman" w:cs="Times New Roman"/>
+          <w:color w:val="000000" w:themeColor="text1"/>
+          <w:kern w:val="0"/>
+          <w:lang w:eastAsia="de-DE" w:bidi="ar-SA"/>
+        </w:rPr>
+        <w:t>. Ich wollte nach Berlin.“ Seine Mutter kann das zunächst nicht verstehen. „Sie sagte mir, dass sie mir nicht helfen könne. Meine Eltern sind nicht reich. Sie konnte mich finanziell nicht mehr unterstützen, als sie es bereits taten.“</w:t>
+      </w:r>
+    </w:p>
+    <w:p>
+      <w:pPr>
+        <w:widowControl/>
+        <w:suppressAutoHyphens w:val="0"/>
+        <w:autoSpaceDN/>
+        <w:spacing w:line="360" w:lineRule="auto"/>
         <w:textAlignment w:val="auto"/>
         <w:rPr>
           <w:rFonts w:eastAsia="Times New Roman" w:cs="Times New Roman"/>
@@ -1503,7 +1689,7 @@
         <w:widowControl/>
         <w:suppressAutoHyphens w:val="0"/>
         <w:autoSpaceDN/>
-        <w:spacing w:line="360" w:lineRule="atLeast"/>
+        <w:spacing w:line="360" w:lineRule="auto"/>
         <w:jc w:val="both"/>
         <w:textAlignment w:val="auto"/>
         <w:rPr>
@@ -1528,6 +1714,7 @@
         <w:widowControl/>
         <w:suppressAutoHyphens w:val="0"/>
         <w:autoSpaceDN/>
+        <w:spacing w:line="360" w:lineRule="auto"/>
         <w:textAlignment w:val="auto"/>
         <w:rPr>
           <w:rFonts w:eastAsia="Times New Roman" w:cs="Times New Roman"/>
@@ -1551,7 +1738,7 @@
         <w:widowControl/>
         <w:suppressAutoHyphens w:val="0"/>
         <w:autoSpaceDN/>
-        <w:spacing w:line="360" w:lineRule="atLeast"/>
+        <w:spacing w:line="360" w:lineRule="auto"/>
         <w:jc w:val="both"/>
         <w:textAlignment w:val="auto"/>
         <w:rPr>
@@ -1576,6 +1763,7 @@
         <w:widowControl/>
         <w:suppressAutoHyphens w:val="0"/>
         <w:autoSpaceDN/>
+        <w:spacing w:line="360" w:lineRule="auto"/>
         <w:textAlignment w:val="auto"/>
         <w:rPr>
           <w:rFonts w:eastAsia="Times New Roman" w:cs="Times New Roman"/>
@@ -1599,7 +1787,7 @@
         <w:widowControl/>
         <w:suppressAutoHyphens w:val="0"/>
         <w:autoSpaceDN/>
-        <w:spacing w:line="360" w:lineRule="atLeast"/>
+        <w:spacing w:line="360" w:lineRule="auto"/>
         <w:jc w:val="both"/>
         <w:textAlignment w:val="auto"/>
         <w:rPr>
@@ -1616,24 +1804,55 @@
           <w:kern w:val="0"/>
           <w:lang w:eastAsia="de-DE" w:bidi="ar-SA"/>
         </w:rPr>
-        <w:t xml:space="preserve">Auch mit dem Unterrichten hat German schon frühzeitig begonnen. Es ist ihm gewissermaßen in die Wiege gelegt, denn: Seine Großeltern mütterlicherseits und Tanten waren selber Pädagogen. „Schon mit 10 Jahren wusste ich, dass ich auch musikpädagogisch tätig sein wollte – also von Anfang an“, verrät German. Bereits mit 10 Jahren unterrichtet er in Wladikawkas Kinder, damals noch an der </w:t>
-      </w:r>
-      <w:r>
-        <w:rPr>
-          <w:rFonts w:eastAsia="Times New Roman" w:cs="Times New Roman"/>
-          <w:color w:val="000000" w:themeColor="text1"/>
-          <w:kern w:val="0"/>
-          <w:lang w:eastAsia="de-DE" w:bidi="ar-SA"/>
-        </w:rPr>
-        <w:lastRenderedPageBreak/>
-        <w:t>Geige. An der Petersburger Spezial-Musikschule kommen alle möglichen Instrumente hinzu, auch Flöte, Posaune, Klavier oder Cello.</w:t>
-      </w:r>
-    </w:p>
-    <w:p>
-      <w:pPr>
-        <w:widowControl/>
-        <w:suppressAutoHyphens w:val="0"/>
-        <w:autoSpaceDN/>
+        <w:t xml:space="preserve">Auch mit dem Unterrichten hat German schon frühzeitig begonnen. Es ist </w:t>
+      </w:r>
+      <w:proofErr w:type="gramStart"/>
+      <w:r>
+        <w:rPr>
+          <w:rFonts w:eastAsia="Times New Roman" w:cs="Times New Roman"/>
+          <w:color w:val="000000" w:themeColor="text1"/>
+          <w:kern w:val="0"/>
+          <w:lang w:eastAsia="de-DE" w:bidi="ar-SA"/>
+        </w:rPr>
+        <w:t>ihm gewissermaßen</w:t>
+      </w:r>
+      <w:proofErr w:type="gramEnd"/>
+      <w:r>
+        <w:rPr>
+          <w:rFonts w:eastAsia="Times New Roman" w:cs="Times New Roman"/>
+          <w:color w:val="000000" w:themeColor="text1"/>
+          <w:kern w:val="0"/>
+          <w:lang w:eastAsia="de-DE" w:bidi="ar-SA"/>
+        </w:rPr>
+        <w:t xml:space="preserve"> in die Wiege gelegt, denn: Seine Großeltern mütterlicherseits und Tanten waren </w:t>
+      </w:r>
+      <w:proofErr w:type="gramStart"/>
+      <w:r>
+        <w:rPr>
+          <w:rFonts w:eastAsia="Times New Roman" w:cs="Times New Roman"/>
+          <w:color w:val="000000" w:themeColor="text1"/>
+          <w:kern w:val="0"/>
+          <w:lang w:eastAsia="de-DE" w:bidi="ar-SA"/>
+        </w:rPr>
+        <w:t>selber</w:t>
+      </w:r>
+      <w:proofErr w:type="gramEnd"/>
+      <w:r>
+        <w:rPr>
+          <w:rFonts w:eastAsia="Times New Roman" w:cs="Times New Roman"/>
+          <w:color w:val="000000" w:themeColor="text1"/>
+          <w:kern w:val="0"/>
+          <w:lang w:eastAsia="de-DE" w:bidi="ar-SA"/>
+        </w:rPr>
+        <w:t xml:space="preserve"> Pädagogen. „Schon mit 10 Jahren wusste ich, dass ich auch musikpädagogisch tätig sein wollte – also von Anfang an“, verrät German. Bereits mit 10 Jahren unterrichtet er in Wladikawkas Kinder, damals noch an der Geige. An der Petersburger Spezial-Musikschule kommen alle möglichen Instrumente hinzu, auch Flöte, Posaune, Klavier oder Cello.</w:t>
+      </w:r>
+    </w:p>
+    <w:p>
+      <w:pPr>
+        <w:widowControl/>
+        <w:suppressAutoHyphens w:val="0"/>
+        <w:autoSpaceDN/>
+        <w:spacing w:line="360" w:lineRule="auto"/>
         <w:textAlignment w:val="auto"/>
         <w:rPr>
           <w:rFonts w:eastAsia="Times New Roman" w:cs="Times New Roman"/>
@@ -1657,7 +1876,7 @@
         <w:widowControl/>
         <w:suppressAutoHyphens w:val="0"/>
         <w:autoSpaceDN/>
-        <w:spacing w:line="360" w:lineRule="atLeast"/>
+        <w:spacing w:line="360" w:lineRule="auto"/>
         <w:jc w:val="center"/>
         <w:textAlignment w:val="auto"/>
         <w:rPr>
@@ -1703,7 +1922,7 @@
         <w:widowControl/>
         <w:suppressAutoHyphens w:val="0"/>
         <w:autoSpaceDN/>
-        <w:spacing w:line="360" w:lineRule="atLeast"/>
+        <w:spacing w:line="360" w:lineRule="auto"/>
         <w:jc w:val="center"/>
         <w:textAlignment w:val="auto"/>
         <w:rPr>
@@ -1721,7 +1940,7 @@
         <w:widowControl/>
         <w:suppressAutoHyphens w:val="0"/>
         <w:autoSpaceDN/>
-        <w:spacing w:line="360" w:lineRule="atLeast"/>
+        <w:spacing w:line="360" w:lineRule="auto"/>
         <w:jc w:val="both"/>
         <w:textAlignment w:val="auto"/>
         <w:rPr>
@@ -1738,14 +1957,25 @@
           <w:kern w:val="0"/>
           <w:lang w:eastAsia="de-DE" w:bidi="ar-SA"/>
         </w:rPr>
-        <w:t>„Das Schöne am Unterrichten ist, dass man selbst sehr viel für sich dabei lernt. Die Kombination aus Unterrichten und Spielen ist sehr interessant, zumal das eine Vielseitigkeit in der Musik widerspiegelt. Orchester, Kammermusik oder Solo, Barock, Klassik, zeitgenössische Musik, andere Künste: Das alles in Verbindung mit der Bratsche ist großartig. Meine Aufgabe als Professor sehe ich darin, den Horizont der Studierenden zu erweitern. Es kann nicht das einzige Ziel sein, eine feste Stelle in einem Orchester zu erhalten.“</w:t>
-      </w:r>
-    </w:p>
-    <w:p>
-      <w:pPr>
-        <w:widowControl/>
-        <w:suppressAutoHyphens w:val="0"/>
-        <w:autoSpaceDN/>
+        <w:t xml:space="preserve">„Das Schöne am Unterrichten ist, dass man selbst sehr viel für sich dabei lernt. Die Kombination aus Unterrichten und Spielen ist sehr interessant, zumal das eine Vielseitigkeit in der Musik widerspiegelt. Orchester, Kammermusik oder Solo, Barock, Klassik, zeitgenössische Musik, andere Künste: Das alles in Verbindung mit der Bratsche ist großartig. Meine Aufgabe als Professor sehe ich darin, </w:t>
+      </w:r>
+      <w:r>
+        <w:rPr>
+          <w:rFonts w:eastAsia="Times New Roman" w:cs="Times New Roman"/>
+          <w:color w:val="000000" w:themeColor="text1"/>
+          <w:kern w:val="0"/>
+          <w:lang w:eastAsia="de-DE" w:bidi="ar-SA"/>
+        </w:rPr>
+        <w:lastRenderedPageBreak/>
+        <w:t>den Horizont der Studierenden zu erweitern. Es kann nicht das einzige Ziel sein, eine feste Stelle in einem Orchester zu erhalten.“</w:t>
+      </w:r>
+    </w:p>
+    <w:p>
+      <w:pPr>
+        <w:widowControl/>
+        <w:suppressAutoHyphens w:val="0"/>
+        <w:autoSpaceDN/>
+        <w:spacing w:line="360" w:lineRule="auto"/>
         <w:textAlignment w:val="auto"/>
         <w:rPr>
           <w:rFonts w:eastAsia="Times New Roman" w:cs="Times New Roman"/>
@@ -1769,7 +1999,7 @@
         <w:widowControl/>
         <w:suppressAutoHyphens w:val="0"/>
         <w:autoSpaceDN/>
-        <w:spacing w:line="360" w:lineRule="atLeast"/>
+        <w:spacing w:line="360" w:lineRule="auto"/>
         <w:jc w:val="both"/>
         <w:textAlignment w:val="auto"/>
         <w:rPr>
@@ -1786,11 +2016,32 @@
           <w:kern w:val="0"/>
           <w:lang w:eastAsia="de-DE" w:bidi="ar-SA"/>
         </w:rPr>
-        <w:t>Natürlich sei das eine „schöne Sicherheit“, aber: „Es gibt so viel mehr! Die Lehrtätigkeit und pädagogische Verantwortung für den Nachwuchs empfinde ich als größte Bereicherung in meinem beruflichen, künstlerischen Leben. Es erfüllt mich mit größter Freude, die Kenntnisse und das Wissen wie auch die Leidenschaft für die Musik, die mir selber durch große, fantastische Persönlichkeiten stets vermittelt wurden, nun selbst an die jungen Generationen weiterzugeben. Es ist ein Prozess des Suchens, des kontinuierlichen Lernens. Man bleibt nie stehen, ein ständiger Wandel – alles in Bewegung, im Fluss.“</w:t>
-      </w:r>
-    </w:p>
-    <w:p>
-      <w:pPr>
+        <w:t xml:space="preserve">Natürlich sei das eine „schöne Sicherheit“, aber: „Es gibt so viel mehr! Die Lehrtätigkeit und pädagogische Verantwortung für den Nachwuchs empfinde ich als größte Bereicherung in meinem beruflichen, künstlerischen Leben. Es erfüllt mich mit größter Freude, die Kenntnisse und das Wissen wie auch die Leidenschaft für die Musik, die mir </w:t>
+      </w:r>
+      <w:proofErr w:type="gramStart"/>
+      <w:r>
+        <w:rPr>
+          <w:rFonts w:eastAsia="Times New Roman" w:cs="Times New Roman"/>
+          <w:color w:val="000000" w:themeColor="text1"/>
+          <w:kern w:val="0"/>
+          <w:lang w:eastAsia="de-DE" w:bidi="ar-SA"/>
+        </w:rPr>
+        <w:t>selber</w:t>
+      </w:r>
+      <w:proofErr w:type="gramEnd"/>
+      <w:r>
+        <w:rPr>
+          <w:rFonts w:eastAsia="Times New Roman" w:cs="Times New Roman"/>
+          <w:color w:val="000000" w:themeColor="text1"/>
+          <w:kern w:val="0"/>
+          <w:lang w:eastAsia="de-DE" w:bidi="ar-SA"/>
+        </w:rPr>
+        <w:t xml:space="preserve"> durch große, fantastische Persönlichkeiten stets vermittelt wurden, nun selbst an die jungen Generationen weiterzugeben. Es ist ein Prozess des Suchens, des kontinuierlichen Lernens. Man bleibt nie stehen, ein ständiger Wandel – alles in Bewegung, im Fluss.“</w:t>
+      </w:r>
+    </w:p>
+    <w:p>
+      <w:pPr>
+        <w:spacing w:line="360" w:lineRule="auto"/>
         <w:rPr>
           <w:rFonts w:cs="Times New Roman"/>
           <w:color w:val="000000" w:themeColor="text1"/>

</xml_diff>